<commit_message>
Update Python Programming document.docx
</commit_message>
<xml_diff>
--- a/Lab/Lab1/documentation/Python Programming document.docx
+++ b/Lab/Lab1/documentation/Python Programming document.docx
@@ -264,6 +264,47 @@
     <w:p/>
     <w:p/>
     <w:p/>
+    <w:p>
+      <w:proofErr w:type="spellStart"/>
+      <w:r>
+        <w:t>Github</w:t>
+      </w:r>
+      <w:proofErr w:type="spellEnd"/>
+      <w:r>
+        <w:t xml:space="preserve"> Lin</w:t>
+      </w:r>
+      <w:r>
+        <w:t>k:</w:t>
+      </w:r>
+    </w:p>
+    <w:p/>
+    <w:p>
+      <w:hyperlink r:id="rId5" w:history="1">
+        <w:r>
+          <w:rPr>
+            <w:rStyle w:val="Hyperlink"/>
+          </w:rPr>
+          <w:t>https://github.com/srividyavn/Python-DL/tree/master/Lab/Lab1</w:t>
+        </w:r>
+      </w:hyperlink>
+    </w:p>
+    <w:p/>
+    <w:p>
+      <w:proofErr w:type="spellStart"/>
+      <w:r>
+        <w:t>Youtube</w:t>
+      </w:r>
+      <w:proofErr w:type="spellEnd"/>
+      <w:r>
+        <w:t xml:space="preserve"> Link:</w:t>
+      </w:r>
+    </w:p>
+    <w:p/>
+    <w:p>
+      <w:bookmarkStart w:id="0" w:name="_GoBack"/>
+      <w:bookmarkEnd w:id="0"/>
+    </w:p>
+    <w:p/>
     <w:p/>
     <w:p>
       <w:r>
@@ -401,7 +442,7 @@
           <w:noProof/>
         </w:rPr>
         <w:drawing>
-          <wp:inline distT="0" distB="0" distL="0" distR="0">
+          <wp:inline distT="0" distB="0" distL="0" distR="0" wp14:anchorId="63F7E1BB" wp14:editId="379BAD7C">
             <wp:extent cx="4692502" cy="3424696"/>
             <wp:effectExtent l="0" t="0" r="0" b="4445"/>
             <wp:docPr id="2" name="Picture 2"/>
@@ -416,7 +457,7 @@
                     <pic:cNvPicPr/>
                   </pic:nvPicPr>
                   <pic:blipFill>
-                    <a:blip r:embed="rId5">
+                    <a:blip r:embed="rId6">
                       <a:extLst>
                         <a:ext uri="{28A0092B-C50C-407E-A947-70E740481C1C}">
                           <a14:useLocalDpi xmlns:a14="http://schemas.microsoft.com/office/drawing/2010/main" val="0"/>
@@ -464,7 +505,7 @@
           <w:noProof/>
         </w:rPr>
         <w:drawing>
-          <wp:inline distT="0" distB="0" distL="0" distR="0">
+          <wp:inline distT="0" distB="0" distL="0" distR="0" wp14:anchorId="6A5B2CC2" wp14:editId="46D10FF4">
             <wp:extent cx="5943600" cy="1906772"/>
             <wp:effectExtent l="0" t="0" r="0" b="0"/>
             <wp:docPr id="5" name="Picture 5"/>
@@ -479,7 +520,7 @@
                     <pic:cNvPicPr/>
                   </pic:nvPicPr>
                   <pic:blipFill>
-                    <a:blip r:embed="rId6">
+                    <a:blip r:embed="rId7">
                       <a:extLst>
                         <a:ext uri="{28A0092B-C50C-407E-A947-70E740481C1C}">
                           <a14:useLocalDpi xmlns:a14="http://schemas.microsoft.com/office/drawing/2010/main" val="0"/>
@@ -684,7 +725,7 @@
           <w:noProof/>
         </w:rPr>
         <w:drawing>
-          <wp:inline distT="0" distB="0" distL="0" distR="0">
+          <wp:inline distT="0" distB="0" distL="0" distR="0" wp14:anchorId="5D5DD8AF" wp14:editId="744E91A1">
             <wp:extent cx="5943600" cy="2856865"/>
             <wp:effectExtent l="0" t="0" r="0" b="635"/>
             <wp:docPr id="6" name="Picture 6"/>
@@ -699,7 +740,7 @@
                     <pic:cNvPicPr/>
                   </pic:nvPicPr>
                   <pic:blipFill>
-                    <a:blip r:embed="rId7">
+                    <a:blip r:embed="rId8">
                       <a:extLst>
                         <a:ext uri="{28A0092B-C50C-407E-A947-70E740481C1C}">
                           <a14:useLocalDpi xmlns:a14="http://schemas.microsoft.com/office/drawing/2010/main" val="0"/>
@@ -754,7 +795,7 @@
           <w:noProof/>
         </w:rPr>
         <w:drawing>
-          <wp:inline distT="0" distB="0" distL="0" distR="0">
+          <wp:inline distT="0" distB="0" distL="0" distR="0" wp14:anchorId="0535C873" wp14:editId="7B579A19">
             <wp:extent cx="5287926" cy="1318040"/>
             <wp:effectExtent l="0" t="0" r="0" b="3175"/>
             <wp:docPr id="7" name="Picture 7"/>
@@ -769,7 +810,7 @@
                     <pic:cNvPicPr/>
                   </pic:nvPicPr>
                   <pic:blipFill>
-                    <a:blip r:embed="rId8">
+                    <a:blip r:embed="rId9">
                       <a:extLst>
                         <a:ext uri="{28A0092B-C50C-407E-A947-70E740481C1C}">
                           <a14:useLocalDpi xmlns:a14="http://schemas.microsoft.com/office/drawing/2010/main" val="0"/>
@@ -1009,7 +1050,7 @@
           <w:noProof/>
         </w:rPr>
         <w:drawing>
-          <wp:inline distT="0" distB="0" distL="0" distR="0">
+          <wp:inline distT="0" distB="0" distL="0" distR="0" wp14:anchorId="6ABFA55E" wp14:editId="553803C1">
             <wp:extent cx="4643120" cy="3544095"/>
             <wp:effectExtent l="0" t="0" r="5080" b="0"/>
             <wp:docPr id="8" name="Picture 8"/>
@@ -1024,7 +1065,7 @@
                     <pic:cNvPicPr/>
                   </pic:nvPicPr>
                   <pic:blipFill>
-                    <a:blip r:embed="rId9">
+                    <a:blip r:embed="rId10">
                       <a:extLst>
                         <a:ext uri="{28A0092B-C50C-407E-A947-70E740481C1C}">
                           <a14:useLocalDpi xmlns:a14="http://schemas.microsoft.com/office/drawing/2010/main" val="0"/>
@@ -1079,7 +1120,7 @@
           <w:noProof/>
         </w:rPr>
         <w:drawing>
-          <wp:inline distT="0" distB="0" distL="0" distR="0">
+          <wp:inline distT="0" distB="0" distL="0" distR="0" wp14:anchorId="60F4DF93" wp14:editId="2D31E9CA">
             <wp:extent cx="5075274" cy="2237229"/>
             <wp:effectExtent l="0" t="0" r="5080" b="0"/>
             <wp:docPr id="9" name="Picture 9"/>
@@ -1094,7 +1135,7 @@
                     <pic:cNvPicPr/>
                   </pic:nvPicPr>
                   <pic:blipFill>
-                    <a:blip r:embed="rId10">
+                    <a:blip r:embed="rId11">
                       <a:extLst>
                         <a:ext uri="{28A0092B-C50C-407E-A947-70E740481C1C}">
                           <a14:useLocalDpi xmlns:a14="http://schemas.microsoft.com/office/drawing/2010/main" val="0"/>
@@ -1285,7 +1326,7 @@
           <w:noProof/>
         </w:rPr>
         <w:drawing>
-          <wp:inline distT="0" distB="0" distL="0" distR="0">
+          <wp:inline distT="0" distB="0" distL="0" distR="0" wp14:anchorId="6EE2A69F" wp14:editId="081F2377">
             <wp:extent cx="5916498" cy="2941674"/>
             <wp:effectExtent l="0" t="0" r="1905" b="5080"/>
             <wp:docPr id="11" name="Picture 11"/>
@@ -1300,7 +1341,7 @@
                     <pic:cNvPicPr/>
                   </pic:nvPicPr>
                   <pic:blipFill>
-                    <a:blip r:embed="rId11">
+                    <a:blip r:embed="rId12">
                       <a:extLst>
                         <a:ext uri="{28A0092B-C50C-407E-A947-70E740481C1C}">
                           <a14:useLocalDpi xmlns:a14="http://schemas.microsoft.com/office/drawing/2010/main" val="0"/>
@@ -1361,7 +1402,7 @@
           <w:noProof/>
         </w:rPr>
         <w:drawing>
-          <wp:inline distT="0" distB="0" distL="0" distR="0">
+          <wp:inline distT="0" distB="0" distL="0" distR="0" wp14:anchorId="2DA04FE4" wp14:editId="7A25B87D">
             <wp:extent cx="5436781" cy="1238378"/>
             <wp:effectExtent l="0" t="0" r="0" b="6350"/>
             <wp:docPr id="12" name="Picture 12"/>
@@ -1376,7 +1417,7 @@
                     <pic:cNvPicPr/>
                   </pic:nvPicPr>
                   <pic:blipFill>
-                    <a:blip r:embed="rId12">
+                    <a:blip r:embed="rId13">
                       <a:extLst>
                         <a:ext uri="{28A0092B-C50C-407E-A947-70E740481C1C}">
                           <a14:useLocalDpi xmlns:a14="http://schemas.microsoft.com/office/drawing/2010/main" val="0"/>
@@ -1592,7 +1633,7 @@
           <w:noProof/>
         </w:rPr>
         <w:drawing>
-          <wp:inline distT="0" distB="0" distL="0" distR="0">
+          <wp:inline distT="0" distB="0" distL="0" distR="0" wp14:anchorId="14238B60" wp14:editId="32A68E02">
             <wp:extent cx="4841358" cy="2880504"/>
             <wp:effectExtent l="0" t="0" r="0" b="2540"/>
             <wp:docPr id="13" name="Picture 13"/>
@@ -1607,7 +1648,7 @@
                     <pic:cNvPicPr/>
                   </pic:nvPicPr>
                   <pic:blipFill>
-                    <a:blip r:embed="rId13">
+                    <a:blip r:embed="rId14">
                       <a:extLst>
                         <a:ext uri="{28A0092B-C50C-407E-A947-70E740481C1C}">
                           <a14:useLocalDpi xmlns:a14="http://schemas.microsoft.com/office/drawing/2010/main" val="0"/>
@@ -1653,7 +1694,7 @@
           <w:noProof/>
         </w:rPr>
         <w:drawing>
-          <wp:inline distT="0" distB="0" distL="0" distR="0">
+          <wp:inline distT="0" distB="0" distL="0" distR="0" wp14:anchorId="3AA2BC0B" wp14:editId="1014B942">
             <wp:extent cx="3517265" cy="1282900"/>
             <wp:effectExtent l="0" t="0" r="635" b="0"/>
             <wp:docPr id="14" name="Picture 14"/>
@@ -1668,7 +1709,7 @@
                     <pic:cNvPicPr/>
                   </pic:nvPicPr>
                   <pic:blipFill>
-                    <a:blip r:embed="rId14">
+                    <a:blip r:embed="rId15">
                       <a:extLst>
                         <a:ext uri="{28A0092B-C50C-407E-A947-70E740481C1C}">
                           <a14:useLocalDpi xmlns:a14="http://schemas.microsoft.com/office/drawing/2010/main" val="0"/>
@@ -1723,7 +1764,7 @@
           <w:noProof/>
         </w:rPr>
         <w:drawing>
-          <wp:inline distT="0" distB="0" distL="0" distR="0">
+          <wp:inline distT="0" distB="0" distL="0" distR="0" wp14:anchorId="0613C27E" wp14:editId="3F190103">
             <wp:extent cx="3707219" cy="1535148"/>
             <wp:effectExtent l="0" t="0" r="1270" b="1905"/>
             <wp:docPr id="15" name="Picture 15"/>
@@ -1738,7 +1779,7 @@
                     <pic:cNvPicPr/>
                   </pic:nvPicPr>
                   <pic:blipFill>
-                    <a:blip r:embed="rId15">
+                    <a:blip r:embed="rId16">
                       <a:extLst>
                         <a:ext uri="{28A0092B-C50C-407E-A947-70E740481C1C}">
                           <a14:useLocalDpi xmlns:a14="http://schemas.microsoft.com/office/drawing/2010/main" val="0"/>
@@ -1790,7 +1831,7 @@
           <w:noProof/>
         </w:rPr>
         <w:drawing>
-          <wp:inline distT="0" distB="0" distL="0" distR="0">
+          <wp:inline distT="0" distB="0" distL="0" distR="0" wp14:anchorId="3D48B47F" wp14:editId="29412EE6">
             <wp:extent cx="4635795" cy="1196590"/>
             <wp:effectExtent l="0" t="0" r="0" b="0"/>
             <wp:docPr id="16" name="Picture 16"/>
@@ -1805,7 +1846,7 @@
                     <pic:cNvPicPr/>
                   </pic:nvPicPr>
                   <pic:blipFill>
-                    <a:blip r:embed="rId16">
+                    <a:blip r:embed="rId17">
                       <a:extLst>
                         <a:ext uri="{28A0092B-C50C-407E-A947-70E740481C1C}">
                           <a14:useLocalDpi xmlns:a14="http://schemas.microsoft.com/office/drawing/2010/main" val="0"/>
@@ -1851,7 +1892,7 @@
           <w:noProof/>
         </w:rPr>
         <w:drawing>
-          <wp:inline distT="0" distB="0" distL="0" distR="0">
+          <wp:inline distT="0" distB="0" distL="0" distR="0" wp14:anchorId="44B10153" wp14:editId="558CA9D6">
             <wp:extent cx="1701209" cy="1070344"/>
             <wp:effectExtent l="0" t="0" r="635" b="0"/>
             <wp:docPr id="17" name="Picture 17"/>
@@ -1866,7 +1907,7 @@
                     <pic:cNvPicPr/>
                   </pic:nvPicPr>
                   <pic:blipFill>
-                    <a:blip r:embed="rId17">
+                    <a:blip r:embed="rId18">
                       <a:extLst>
                         <a:ext uri="{28A0092B-C50C-407E-A947-70E740481C1C}">
                           <a14:useLocalDpi xmlns:a14="http://schemas.microsoft.com/office/drawing/2010/main" val="0"/>
@@ -1921,7 +1962,7 @@
           <w:noProof/>
         </w:rPr>
         <w:drawing>
-          <wp:inline distT="0" distB="0" distL="0" distR="0">
+          <wp:inline distT="0" distB="0" distL="0" distR="0" wp14:anchorId="105C6B09" wp14:editId="4482E826">
             <wp:extent cx="2211052" cy="1219200"/>
             <wp:effectExtent l="0" t="0" r="0" b="0"/>
             <wp:docPr id="18" name="Picture 18"/>
@@ -1936,7 +1977,7 @@
                     <pic:cNvPicPr/>
                   </pic:nvPicPr>
                   <pic:blipFill>
-                    <a:blip r:embed="rId18">
+                    <a:blip r:embed="rId19">
                       <a:extLst>
                         <a:ext uri="{28A0092B-C50C-407E-A947-70E740481C1C}">
                           <a14:useLocalDpi xmlns:a14="http://schemas.microsoft.com/office/drawing/2010/main" val="0"/>
@@ -1975,7 +2016,7 @@
           <w:noProof/>
         </w:rPr>
         <w:drawing>
-          <wp:inline distT="0" distB="0" distL="0" distR="0">
+          <wp:inline distT="0" distB="0" distL="0" distR="0" wp14:anchorId="6D10D644" wp14:editId="39F8CE16">
             <wp:extent cx="3159678" cy="964018"/>
             <wp:effectExtent l="0" t="0" r="3175" b="1270"/>
             <wp:docPr id="20" name="Picture 20"/>
@@ -1990,7 +2031,7 @@
                     <pic:cNvPicPr/>
                   </pic:nvPicPr>
                   <pic:blipFill>
-                    <a:blip r:embed="rId19">
+                    <a:blip r:embed="rId20">
                       <a:extLst>
                         <a:ext uri="{28A0092B-C50C-407E-A947-70E740481C1C}">
                           <a14:useLocalDpi xmlns:a14="http://schemas.microsoft.com/office/drawing/2010/main" val="0"/>
@@ -2029,7 +2070,7 @@
           <w:noProof/>
         </w:rPr>
         <w:drawing>
-          <wp:inline distT="0" distB="0" distL="0" distR="0">
+          <wp:inline distT="0" distB="0" distL="0" distR="0" wp14:anchorId="190704AD" wp14:editId="3D4B1CCA">
             <wp:extent cx="2651051" cy="960016"/>
             <wp:effectExtent l="0" t="0" r="3810" b="5715"/>
             <wp:docPr id="21" name="Picture 21"/>
@@ -2044,7 +2085,7 @@
                     <pic:cNvPicPr/>
                   </pic:nvPicPr>
                   <pic:blipFill>
-                    <a:blip r:embed="rId20">
+                    <a:blip r:embed="rId21">
                       <a:extLst>
                         <a:ext uri="{28A0092B-C50C-407E-A947-70E740481C1C}">
                           <a14:useLocalDpi xmlns:a14="http://schemas.microsoft.com/office/drawing/2010/main" val="0"/>
@@ -2083,7 +2124,7 @@
           <w:noProof/>
         </w:rPr>
         <w:drawing>
-          <wp:inline distT="0" distB="0" distL="0" distR="0">
+          <wp:inline distT="0" distB="0" distL="0" distR="0" wp14:anchorId="059C5737" wp14:editId="59CA86AF">
             <wp:extent cx="2190307" cy="2174990"/>
             <wp:effectExtent l="0" t="0" r="0" b="0"/>
             <wp:docPr id="22" name="Picture 22"/>
@@ -2098,7 +2139,7 @@
                     <pic:cNvPicPr/>
                   </pic:nvPicPr>
                   <pic:blipFill>
-                    <a:blip r:embed="rId21">
+                    <a:blip r:embed="rId22">
                       <a:extLst>
                         <a:ext uri="{28A0092B-C50C-407E-A947-70E740481C1C}">
                           <a14:useLocalDpi xmlns:a14="http://schemas.microsoft.com/office/drawing/2010/main" val="0"/>
@@ -2286,7 +2327,7 @@
           <w:noProof/>
         </w:rPr>
         <w:drawing>
-          <wp:inline distT="0" distB="0" distL="0" distR="0">
+          <wp:inline distT="0" distB="0" distL="0" distR="0" wp14:anchorId="499DE022" wp14:editId="48AC5C28">
             <wp:extent cx="5156513" cy="2275368"/>
             <wp:effectExtent l="0" t="0" r="0" b="0"/>
             <wp:docPr id="23" name="Picture 23"/>
@@ -2301,7 +2342,7 @@
                     <pic:cNvPicPr/>
                   </pic:nvPicPr>
                   <pic:blipFill>
-                    <a:blip r:embed="rId22">
+                    <a:blip r:embed="rId23">
                       <a:extLst>
                         <a:ext uri="{28A0092B-C50C-407E-A947-70E740481C1C}">
                           <a14:useLocalDpi xmlns:a14="http://schemas.microsoft.com/office/drawing/2010/main" val="0"/>
@@ -2334,8 +2375,6 @@
           <w:b/>
         </w:rPr>
       </w:pPr>
-      <w:bookmarkStart w:id="0" w:name="_GoBack"/>
-      <w:bookmarkEnd w:id="0"/>
       <w:r>
         <w:rPr>
           <w:b/>
@@ -2350,7 +2389,7 @@
           <w:noProof/>
         </w:rPr>
         <w:drawing>
-          <wp:inline distT="0" distB="0" distL="0" distR="0">
+          <wp:inline distT="0" distB="0" distL="0" distR="0" wp14:anchorId="17584246" wp14:editId="2FF345CE">
             <wp:extent cx="2955851" cy="3210409"/>
             <wp:effectExtent l="0" t="0" r="3810" b="3175"/>
             <wp:docPr id="27" name="Picture 27"/>
@@ -2365,7 +2404,7 @@
                     <pic:cNvPicPr/>
                   </pic:nvPicPr>
                   <pic:blipFill>
-                    <a:blip r:embed="rId23">
+                    <a:blip r:embed="rId24">
                       <a:extLst>
                         <a:ext uri="{28A0092B-C50C-407E-A947-70E740481C1C}">
                           <a14:useLocalDpi xmlns:a14="http://schemas.microsoft.com/office/drawing/2010/main" val="0"/>
@@ -2404,7 +2443,7 @@
           <w:noProof/>
         </w:rPr>
         <w:drawing>
-          <wp:inline distT="0" distB="0" distL="0" distR="0">
+          <wp:inline distT="0" distB="0" distL="0" distR="0" wp14:anchorId="22C9C987" wp14:editId="324503C8">
             <wp:extent cx="3578394" cy="2849526"/>
             <wp:effectExtent l="0" t="0" r="3175" b="0"/>
             <wp:docPr id="25" name="Picture 25"/>
@@ -2419,7 +2458,7 @@
                     <pic:cNvPicPr/>
                   </pic:nvPicPr>
                   <pic:blipFill>
-                    <a:blip r:embed="rId24">
+                    <a:blip r:embed="rId25">
                       <a:extLst>
                         <a:ext uri="{28A0092B-C50C-407E-A947-70E740481C1C}">
                           <a14:useLocalDpi xmlns:a14="http://schemas.microsoft.com/office/drawing/2010/main" val="0"/>
@@ -2459,7 +2498,7 @@
           <w:noProof/>
         </w:rPr>
         <w:drawing>
-          <wp:inline distT="0" distB="0" distL="0" distR="0">
+          <wp:inline distT="0" distB="0" distL="0" distR="0" wp14:anchorId="1CAECAED" wp14:editId="78ABB392">
             <wp:extent cx="1743740" cy="1580056"/>
             <wp:effectExtent l="0" t="0" r="0" b="0"/>
             <wp:docPr id="26" name="Picture 26"/>
@@ -2474,7 +2513,7 @@
                     <pic:cNvPicPr/>
                   </pic:nvPicPr>
                   <pic:blipFill>
-                    <a:blip r:embed="rId25">
+                    <a:blip r:embed="rId26">
                       <a:extLst>
                         <a:ext uri="{28A0092B-C50C-407E-A947-70E740481C1C}">
                           <a14:useLocalDpi xmlns:a14="http://schemas.microsoft.com/office/drawing/2010/main" val="0"/>
@@ -3132,6 +3171,41 @@
       <w:contextualSpacing/>
     </w:pPr>
   </w:style>
+  <w:style w:type="character" w:styleId="Hyperlink">
+    <w:name w:val="Hyperlink"/>
+    <w:basedOn w:val="DefaultParagraphFont"/>
+    <w:uiPriority w:val="99"/>
+    <w:unhideWhenUsed/>
+    <w:rsid w:val="00364486"/>
+    <w:rPr>
+      <w:color w:val="0563C1" w:themeColor="hyperlink"/>
+      <w:u w:val="single"/>
+    </w:rPr>
+  </w:style>
+  <w:style w:type="character" w:styleId="UnresolvedMention">
+    <w:name w:val="Unresolved Mention"/>
+    <w:basedOn w:val="DefaultParagraphFont"/>
+    <w:uiPriority w:val="99"/>
+    <w:semiHidden/>
+    <w:unhideWhenUsed/>
+    <w:rsid w:val="00364486"/>
+    <w:rPr>
+      <w:color w:val="605E5C"/>
+      <w:shd w:val="clear" w:color="auto" w:fill="E1DFDD"/>
+    </w:rPr>
+  </w:style>
+  <w:style w:type="character" w:styleId="FollowedHyperlink">
+    <w:name w:val="FollowedHyperlink"/>
+    <w:basedOn w:val="DefaultParagraphFont"/>
+    <w:uiPriority w:val="99"/>
+    <w:semiHidden/>
+    <w:unhideWhenUsed/>
+    <w:rsid w:val="00364486"/>
+    <w:rPr>
+      <w:color w:val="954F72" w:themeColor="followedHyperlink"/>
+      <w:u w:val="single"/>
+    </w:rPr>
+  </w:style>
 </w:styles>
 </file>
 

</xml_diff>